<commit_message>
modify: ... on his first day, he took it upon
</commit_message>
<xml_diff>
--- a/Presentation（201620810172孙溢）.docx
+++ b/Presentation（201620810172孙溢）.docx
@@ -346,7 +346,33 @@
           <w:u w:val="none"/>
           <w:lang w:val="en-US" w:eastAsia="zh-CN" w:bidi="ar"/>
         </w:rPr>
-        <w:t xml:space="preserve"> he went to Sherborne School in Dorset. On discovering that there would be a general strike on his first day he took it upon himself to cycle the 60 or so miles to school on his own.</w:t>
+        <w:t xml:space="preserve"> he went to Sherborne School in Dorset. On discovering that there would be a general strike on his first day</w:t>
+      </w:r>
+      <w:r>
+        <w:rPr>
+          <w:rFonts w:hint="eastAsia" w:cs="Times New Roman"/>
+          <w:color w:val="auto"/>
+          <w:kern w:val="0"/>
+          <w:sz w:val="30"/>
+          <w:szCs w:val="30"/>
+          <w:u w:val="none"/>
+          <w:lang w:val="en-US" w:eastAsia="zh-CN" w:bidi="ar"/>
+        </w:rPr>
+        <w:t>,</w:t>
+      </w:r>
+      <w:bookmarkStart w:id="2" w:name="_GoBack"/>
+      <w:bookmarkEnd w:id="2"/>
+      <w:r>
+        <w:rPr>
+          <w:rFonts w:hint="default" w:ascii="Times New Roman" w:hAnsi="Times New Roman" w:eastAsia="宋体" w:cs="Times New Roman"/>
+          <w:color w:val="auto"/>
+          <w:kern w:val="0"/>
+          <w:sz w:val="30"/>
+          <w:szCs w:val="30"/>
+          <w:u w:val="none"/>
+          <w:lang w:val="en-US" w:eastAsia="zh-CN" w:bidi="ar"/>
+        </w:rPr>
+        <w:t xml:space="preserve"> he took it upon himself to cycle the 60 or so miles to school on his own.</w:t>
       </w:r>
       <w:r>
         <w:rPr>
@@ -1898,8 +1924,6 @@
         </w:rPr>
         <w:t xml:space="preserve"> </w:t>
       </w:r>
-      <w:bookmarkStart w:id="2" w:name="_GoBack"/>
-      <w:bookmarkEnd w:id="2"/>
     </w:p>
     <w:sectPr>
       <w:pgSz w:w="11906" w:h="16838"/>

</xml_diff>